<commit_message>
Actualize specification (resolves #13)
</commit_message>
<xml_diff>
--- a/documents/specification.docx
+++ b/documents/specification.docx
@@ -115,6 +115,14 @@
         </w:rPr>
         <w:t>.</w:t>
       </w:r>
+      <w:r>
+        <w:rPr>
+          <w:rFonts w:ascii="Arial" w:hAnsi="Arial" w:eastAsia="Arial" w:cs="Arial"/>
+          <w:color w:val="000000"/>
+          <w:sz w:val="28"/>
+          <w:szCs w:val="28"/>
+        </w:rPr>
+      </w:r>
     </w:p>
     <w:p>
       <w:pPr>
@@ -197,7 +205,14 @@
           <w:sz w:val="28"/>
           <w:szCs w:val="28"/>
         </w:rPr>
-        <w:t>Каждый из пользователей системы имеет одну из четырёх ролей: читатель, писатель, модератор, администратор.</w:t>
+        <w:t>Каждый из пользователей системы имеет одну из пяти ролей: неавторизованный пользователь, читатель, писатель, модератор, администратор.</w:t>
+      </w:r>
+      <w:r>
+        <w:rPr>
+          <w:rFonts w:ascii="Arial" w:hAnsi="Arial" w:eastAsia="Arial" w:cs="Arial"/>
+          <w:sz w:val="28"/>
+          <w:szCs w:val="28"/>
+        </w:rPr>
       </w:r>
     </w:p>
     <w:p>
@@ -309,6 +324,13 @@
         </w:rPr>
         <w:t>фильтровать по хештегам, дате публикации и последнего редактирования;</w:t>
       </w:r>
+      <w:r>
+        <w:rPr>
+          <w:rFonts w:ascii="Arial" w:hAnsi="Arial" w:eastAsia="Arial" w:cs="Arial"/>
+          <w:sz w:val="28"/>
+          <w:szCs w:val="28"/>
+        </w:rPr>
+      </w:r>
     </w:p>
     <w:p>
       <w:pPr>
@@ -1097,12 +1119,39 @@
         </w:rPr>
         <w:t>выдавать и снимать полномочия модераторов и писателей;</w:t>
       </w:r>
-      <w:r>
-        <w:rPr>
-          <w:rFonts w:ascii="Arial" w:hAnsi="Arial" w:eastAsia="Arial" w:cs="Arial"/>
-          <w:sz w:val="28"/>
-          <w:szCs w:val="28"/>
-        </w:rPr>
+    </w:p>
+    <w:p>
+      <w:pPr>
+        <w:rPr>
+          <w:rFonts w:ascii="Arial" w:hAnsi="Arial" w:eastAsia="Arial" w:cs="Arial"/>
+          <w:sz w:val="28"/>
+          <w:szCs w:val="28"/>
+        </w:rPr>
+      </w:pPr>
+      <w:r>
+        <w:rPr>
+          <w:rFonts w:ascii="Arial" w:hAnsi="Arial" w:eastAsia="Arial" w:cs="Arial"/>
+          <w:sz w:val="28"/>
+          <w:szCs w:val="28"/>
+        </w:rPr>
+        <w:t>Всем ролям доступны возможности неавторизованного пользователя. Наследования возможностей нет, пользователи каждой роли могут выполнять только описанные действия.</w:t>
+      </w:r>
+    </w:p>
+    <w:p>
+      <w:pPr>
+        <w:rPr>
+          <w:rFonts w:ascii="Arial" w:hAnsi="Arial" w:eastAsia="Arial" w:cs="Arial"/>
+          <w:sz w:val="28"/>
+          <w:szCs w:val="28"/>
+        </w:rPr>
+      </w:pPr>
+      <w:r>
+        <w:rPr>
+          <w:rFonts w:ascii="Arial" w:hAnsi="Arial" w:eastAsia="Arial" w:cs="Arial"/>
+          <w:sz w:val="28"/>
+          <w:szCs w:val="28"/>
+        </w:rPr>
+        <w:t>В системе может быть только один администратор, создаваемый платформой при старте приложения. Возможности его сменить и назначить ещё одного нет.</w:t>
       </w:r>
     </w:p>
     <w:p>
@@ -2689,7 +2738,7 @@
       <w:fldChar w:fldCharType="begin"/>
       <w:instrText xml:space="preserve"> PAGE </w:instrText>
       <w:fldChar w:fldCharType="separate"/>
-      <w:t>5</w:t>
+      <w:t>2</w:t>
       <w:fldChar w:fldCharType="end"/>
     </w:r>
   </w:p>
@@ -2725,7 +2774,7 @@
                     <a:picLocks noChangeAspect="1"/>
                     <a:extLst>
                       <a:ext uri="sm">
-                        <sm:smNativeData xmlns:sm="sm" val="SMDATA_16_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"/>
+                        <sm:smNativeData xmlns:sm="sm" val="SMDATA_16_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"/>
                       </a:ext>
                     </a:extLst>
                   </pic:cNvPicPr>

</xml_diff>

<commit_message>
Actualize specification, rename PRD (resolves #12)
</commit_message>
<xml_diff>
--- a/documents/specification.docx
+++ b/documents/specification.docx
@@ -19,6 +19,13 @@
         </w:rPr>
         <w:t>Проект спецификации</w:t>
       </w:r>
+      <w:r>
+        <w:rPr>
+          <w:rFonts w:ascii="Arial" w:hAnsi="Arial" w:eastAsia="Arial" w:cs="Arial"/>
+          <w:sz w:val="40"/>
+          <w:szCs w:val="40"/>
+        </w:rPr>
+      </w:r>
     </w:p>
     <w:p>
       <w:pPr>
@@ -37,6 +44,13 @@
         </w:rPr>
         <w:t>Назначение и цели создания программной среды</w:t>
       </w:r>
+      <w:r>
+        <w:rPr>
+          <w:rFonts w:ascii="Arial" w:hAnsi="Arial" w:eastAsia="Arial" w:cs="Arial"/>
+          <w:sz w:val="32"/>
+          <w:szCs w:val="32"/>
+        </w:rPr>
+      </w:r>
     </w:p>
     <w:p>
       <w:pPr>
@@ -53,6 +67,13 @@
           <w:szCs w:val="28"/>
         </w:rPr>
         <w:t>Назначение программной среды: предоставление пользователям актуальной информации о самом профсоюзном бюро факультета ИВТ и о событиях и мероприятиях, связанных с ним.</w:t>
+      </w:r>
+      <w:r>
+        <w:rPr>
+          <w:rFonts w:ascii="Arial" w:hAnsi="Arial" w:eastAsia="Arial" w:cs="Arial"/>
+          <w:sz w:val="28"/>
+          <w:szCs w:val="28"/>
+        </w:rPr>
       </w:r>
     </w:p>
     <w:p>
@@ -141,40 +162,61 @@
         </w:rPr>
         <w:t>Формат программной среды</w:t>
       </w:r>
-    </w:p>
-    <w:p>
-      <w:pPr>
-        <w:rPr>
-          <w:rFonts w:ascii="Arial" w:hAnsi="Arial" w:eastAsia="Arial" w:cs="Arial"/>
-          <w:sz w:val="28"/>
-          <w:szCs w:val="28"/>
-        </w:rPr>
-      </w:pPr>
-      <w:r>
-        <w:rPr>
-          <w:rFonts w:ascii="Arial" w:hAnsi="Arial" w:eastAsia="Arial" w:cs="Arial"/>
-          <w:sz w:val="28"/>
-          <w:szCs w:val="28"/>
-        </w:rPr>
-        <w:t>Система представляет собой веб-приложение. Клиентскими устройствами могут выступать как настольные персональные компьютеры, так и мобильные устройства.</w:t>
-      </w:r>
-    </w:p>
-    <w:p>
-      <w:pPr>
-        <w:pStyle w:val="para2"/>
+      <w:r>
         <w:rPr>
           <w:rFonts w:ascii="Arial" w:hAnsi="Arial" w:eastAsia="Arial" w:cs="Arial"/>
           <w:sz w:val="32"/>
           <w:szCs w:val="32"/>
         </w:rPr>
-      </w:pPr>
-      <w:r>
+      </w:r>
+    </w:p>
+    <w:p>
+      <w:pPr>
+        <w:rPr>
+          <w:rFonts w:ascii="Arial" w:hAnsi="Arial" w:eastAsia="Arial" w:cs="Arial"/>
+          <w:sz w:val="28"/>
+          <w:szCs w:val="28"/>
+        </w:rPr>
+      </w:pPr>
+      <w:r>
+        <w:rPr>
+          <w:rFonts w:ascii="Arial" w:hAnsi="Arial" w:eastAsia="Arial" w:cs="Arial"/>
+          <w:sz w:val="28"/>
+          <w:szCs w:val="28"/>
+        </w:rPr>
+        <w:t>Система представляет собой веб-приложение. Клиентскими устройствами могут выступать как настольные персональные компьютеры, так и мобильные устройства.</w:t>
+      </w:r>
+      <w:r>
+        <w:rPr>
+          <w:rFonts w:ascii="Arial" w:hAnsi="Arial" w:eastAsia="Arial" w:cs="Arial"/>
+          <w:sz w:val="28"/>
+          <w:szCs w:val="28"/>
+        </w:rPr>
+      </w:r>
+    </w:p>
+    <w:p>
+      <w:pPr>
+        <w:pStyle w:val="para2"/>
         <w:rPr>
           <w:rFonts w:ascii="Arial" w:hAnsi="Arial" w:eastAsia="Arial" w:cs="Arial"/>
           <w:sz w:val="32"/>
           <w:szCs w:val="32"/>
         </w:rPr>
+      </w:pPr>
+      <w:r>
+        <w:rPr>
+          <w:rFonts w:ascii="Arial" w:hAnsi="Arial" w:eastAsia="Arial" w:cs="Arial"/>
+          <w:sz w:val="32"/>
+          <w:szCs w:val="32"/>
+        </w:rPr>
         <w:t>Основные понятия и их определения</w:t>
+      </w:r>
+      <w:r>
+        <w:rPr>
+          <w:rFonts w:ascii="Arial" w:hAnsi="Arial" w:eastAsia="Arial" w:cs="Arial"/>
+          <w:sz w:val="32"/>
+          <w:szCs w:val="32"/>
+        </w:rPr>
       </w:r>
     </w:p>
     <w:p>
@@ -1118,6 +1160,13 @@
           <w:szCs w:val="28"/>
         </w:rPr>
         <w:t>выдавать и снимать полномочия модераторов и писателей;</w:t>
+      </w:r>
+      <w:r>
+        <w:rPr>
+          <w:rFonts w:ascii="Arial" w:hAnsi="Arial" w:eastAsia="Arial" w:cs="Arial"/>
+          <w:sz w:val="28"/>
+          <w:szCs w:val="28"/>
+        </w:rPr>
       </w:r>
     </w:p>
     <w:p>
@@ -1643,7 +1692,30 @@
           <w:sz w:val="28"/>
           <w:szCs w:val="28"/>
         </w:rPr>
-        <w:t xml:space="preserve">опубликован — доступен переход на страницу поста. </w:t>
+        <w:t>опубликован — доступен переход на страницу поста;</w:t>
+      </w:r>
+    </w:p>
+    <w:p>
+      <w:pPr>
+        <w:pStyle w:val="para14"/>
+        <w:numPr>
+          <w:ilvl w:val="0"/>
+          <w:numId w:val="6"/>
+        </w:numPr>
+        <w:ind w:left="720" w:hanging="360"/>
+        <w:rPr>
+          <w:rFonts w:ascii="Arial" w:hAnsi="Arial" w:eastAsia="Arial" w:cs="Arial"/>
+          <w:sz w:val="28"/>
+          <w:szCs w:val="28"/>
+        </w:rPr>
+      </w:pPr>
+      <w:r>
+        <w:rPr>
+          <w:rFonts w:ascii="Arial" w:hAnsi="Arial" w:eastAsia="Arial" w:cs="Arial"/>
+          <w:sz w:val="28"/>
+          <w:szCs w:val="28"/>
+        </w:rPr>
+        <w:t>скрыт — доступен переход на страницу поста, отзыв в черновики и на модерацию.</w:t>
       </w:r>
     </w:p>
     <w:p>
@@ -1718,6 +1790,29 @@
           <w:sz w:val="28"/>
           <w:szCs w:val="28"/>
         </w:rPr>
+        <w:t>логин;</w:t>
+      </w:r>
+    </w:p>
+    <w:p>
+      <w:pPr>
+        <w:pStyle w:val="para14"/>
+        <w:numPr>
+          <w:ilvl w:val="0"/>
+          <w:numId w:val="7"/>
+        </w:numPr>
+        <w:ind w:left="720" w:hanging="360"/>
+        <w:rPr>
+          <w:rFonts w:ascii="Arial" w:hAnsi="Arial" w:eastAsia="Arial" w:cs="Arial"/>
+          <w:sz w:val="28"/>
+          <w:szCs w:val="28"/>
+        </w:rPr>
+      </w:pPr>
+      <w:r>
+        <w:rPr>
+          <w:rFonts w:ascii="Arial" w:hAnsi="Arial" w:eastAsia="Arial" w:cs="Arial"/>
+          <w:sz w:val="28"/>
+          <w:szCs w:val="28"/>
+        </w:rPr>
         <w:t>имя;</w:t>
       </w:r>
     </w:p>
@@ -1810,7 +1905,7 @@
           <w:sz w:val="28"/>
           <w:szCs w:val="28"/>
         </w:rPr>
-        <w:t>ссылки на социальные сети и мессенджеры (опционально).</w:t>
+        <w:t>ссылка на vk (опционально).</w:t>
       </w:r>
     </w:p>
     <w:p>
@@ -2454,7 +2549,7 @@
           <w:sz w:val="28"/>
           <w:szCs w:val="28"/>
         </w:rPr>
-        <w:t>превью — изображение с соотношением сторон 21 к 9;</w:t>
+        <w:t>превью — изображение в горизонтальной ориентации;</w:t>
       </w:r>
     </w:p>
     <w:p>
@@ -2504,7 +2599,7 @@
           <w:sz w:val="28"/>
           <w:szCs w:val="28"/>
         </w:rPr>
-        <w:t>хештег поста — категория поста;</w:t>
+        <w:t>хештег поста — категория поста (список категорий может редактироваться модератором, удалить категорию нельзя, пока есть хотя бы один пост с ней);</w:t>
       </w:r>
     </w:p>
     <w:p>
@@ -2579,7 +2674,7 @@
           <w:sz w:val="28"/>
           <w:szCs w:val="28"/>
         </w:rPr>
-        <w:t>дата последнего изменения  (генерируется автоматически);</w:t>
+        <w:t>дата последнего изменения (генерируется автоматически);</w:t>
       </w:r>
     </w:p>
     <w:p>
@@ -2604,7 +2699,7 @@
           <w:sz w:val="28"/>
           <w:szCs w:val="28"/>
         </w:rPr>
-        <w:t>идентификатор автора  (генерируется автоматически);</w:t>
+        <w:t>идентификатор автора, написавшего этот пост (генерируется автоматически);</w:t>
       </w:r>
     </w:p>
     <w:p>
@@ -2629,7 +2724,7 @@
           <w:sz w:val="28"/>
           <w:szCs w:val="28"/>
         </w:rPr>
-        <w:t>идентификатор модератора  (генерируется автоматически);</w:t>
+        <w:t>идентификатор модератора, опубликовавшего этот пост (генерируется автоматически);</w:t>
       </w:r>
     </w:p>
     <w:p>
@@ -2654,32 +2749,7 @@
           <w:sz w:val="28"/>
           <w:szCs w:val="28"/>
         </w:rPr>
-        <w:t>статус;</w:t>
-      </w:r>
-    </w:p>
-    <w:p>
-      <w:pPr>
-        <w:pStyle w:val="para14"/>
-        <w:numPr>
-          <w:ilvl w:val="0"/>
-          <w:numId w:val="5"/>
-        </w:numPr>
-        <w:ind w:left="720" w:hanging="360"/>
-        <w:rPr>
-          <w:rFonts w:ascii="Arial" w:hAnsi="Arial" w:eastAsia="Arial" w:cs="Arial"/>
-          <w:color w:val="000000"/>
-          <w:sz w:val="28"/>
-          <w:szCs w:val="28"/>
-        </w:rPr>
-      </w:pPr>
-      <w:r>
-        <w:rPr>
-          <w:rFonts w:ascii="Arial" w:hAnsi="Arial" w:eastAsia="Arial" w:cs="Arial"/>
-          <w:color w:val="000000"/>
-          <w:sz w:val="28"/>
-          <w:szCs w:val="28"/>
-        </w:rPr>
-        <w:t>видимость (только для опубликованных).</w:t>
+        <w:t>статус (опубликован, скрыт, модерация, черновик. Подробнее см. стр. 3).</w:t>
       </w:r>
     </w:p>
     <w:sectPr>
@@ -2738,7 +2808,7 @@
       <w:fldChar w:fldCharType="begin"/>
       <w:instrText xml:space="preserve"> PAGE </w:instrText>
       <w:fldChar w:fldCharType="separate"/>
-      <w:t>2</w:t>
+      <w:t>5</w:t>
       <w:fldChar w:fldCharType="end"/>
     </w:r>
   </w:p>
@@ -2774,7 +2844,7 @@
                     <a:picLocks noChangeAspect="1"/>
                     <a:extLst>
                       <a:ext uri="sm">
-                        <sm:smNativeData xmlns:sm="sm" val="SMDATA_16_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"/>
+                        <sm:smNativeData xmlns:sm="sm" val="SMDATA_16_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"/>
                       </a:ext>
                     </a:extLst>
                   </pic:cNvPicPr>

</xml_diff>

<commit_message>
Actualize documentation (resolves #19)
* PRD dates edit, actualize README (refs #12)

* Actualize specification, rename PRD (resolves #12)

* Actualize specification, rename PRD (resolves #12)
</commit_message>
<xml_diff>
--- a/documents/specification.docx
+++ b/documents/specification.docx
@@ -19,6 +19,13 @@
         </w:rPr>
         <w:t>Проект спецификации</w:t>
       </w:r>
+      <w:r>
+        <w:rPr>
+          <w:rFonts w:ascii="Arial" w:hAnsi="Arial" w:eastAsia="Arial" w:cs="Arial"/>
+          <w:sz w:val="40"/>
+          <w:szCs w:val="40"/>
+        </w:rPr>
+      </w:r>
     </w:p>
     <w:p>
       <w:pPr>
@@ -37,6 +44,13 @@
         </w:rPr>
         <w:t>Назначение и цели создания программной среды</w:t>
       </w:r>
+      <w:r>
+        <w:rPr>
+          <w:rFonts w:ascii="Arial" w:hAnsi="Arial" w:eastAsia="Arial" w:cs="Arial"/>
+          <w:sz w:val="32"/>
+          <w:szCs w:val="32"/>
+        </w:rPr>
+      </w:r>
     </w:p>
     <w:p>
       <w:pPr>
@@ -53,6 +67,13 @@
           <w:szCs w:val="28"/>
         </w:rPr>
         <w:t>Назначение программной среды: предоставление пользователям актуальной информации о самом профсоюзном бюро факультета ИВТ и о событиях и мероприятиях, связанных с ним.</w:t>
+      </w:r>
+      <w:r>
+        <w:rPr>
+          <w:rFonts w:ascii="Arial" w:hAnsi="Arial" w:eastAsia="Arial" w:cs="Arial"/>
+          <w:sz w:val="28"/>
+          <w:szCs w:val="28"/>
+        </w:rPr>
       </w:r>
     </w:p>
     <w:p>
@@ -141,40 +162,61 @@
         </w:rPr>
         <w:t>Формат программной среды</w:t>
       </w:r>
-    </w:p>
-    <w:p>
-      <w:pPr>
-        <w:rPr>
-          <w:rFonts w:ascii="Arial" w:hAnsi="Arial" w:eastAsia="Arial" w:cs="Arial"/>
-          <w:sz w:val="28"/>
-          <w:szCs w:val="28"/>
-        </w:rPr>
-      </w:pPr>
-      <w:r>
-        <w:rPr>
-          <w:rFonts w:ascii="Arial" w:hAnsi="Arial" w:eastAsia="Arial" w:cs="Arial"/>
-          <w:sz w:val="28"/>
-          <w:szCs w:val="28"/>
-        </w:rPr>
-        <w:t>Система представляет собой веб-приложение. Клиентскими устройствами могут выступать как настольные персональные компьютеры, так и мобильные устройства.</w:t>
-      </w:r>
-    </w:p>
-    <w:p>
-      <w:pPr>
-        <w:pStyle w:val="para2"/>
+      <w:r>
         <w:rPr>
           <w:rFonts w:ascii="Arial" w:hAnsi="Arial" w:eastAsia="Arial" w:cs="Arial"/>
           <w:sz w:val="32"/>
           <w:szCs w:val="32"/>
         </w:rPr>
-      </w:pPr>
-      <w:r>
+      </w:r>
+    </w:p>
+    <w:p>
+      <w:pPr>
+        <w:rPr>
+          <w:rFonts w:ascii="Arial" w:hAnsi="Arial" w:eastAsia="Arial" w:cs="Arial"/>
+          <w:sz w:val="28"/>
+          <w:szCs w:val="28"/>
+        </w:rPr>
+      </w:pPr>
+      <w:r>
+        <w:rPr>
+          <w:rFonts w:ascii="Arial" w:hAnsi="Arial" w:eastAsia="Arial" w:cs="Arial"/>
+          <w:sz w:val="28"/>
+          <w:szCs w:val="28"/>
+        </w:rPr>
+        <w:t>Система представляет собой веб-приложение. Клиентскими устройствами могут выступать как настольные персональные компьютеры, так и мобильные устройства.</w:t>
+      </w:r>
+      <w:r>
+        <w:rPr>
+          <w:rFonts w:ascii="Arial" w:hAnsi="Arial" w:eastAsia="Arial" w:cs="Arial"/>
+          <w:sz w:val="28"/>
+          <w:szCs w:val="28"/>
+        </w:rPr>
+      </w:r>
+    </w:p>
+    <w:p>
+      <w:pPr>
+        <w:pStyle w:val="para2"/>
         <w:rPr>
           <w:rFonts w:ascii="Arial" w:hAnsi="Arial" w:eastAsia="Arial" w:cs="Arial"/>
           <w:sz w:val="32"/>
           <w:szCs w:val="32"/>
         </w:rPr>
+      </w:pPr>
+      <w:r>
+        <w:rPr>
+          <w:rFonts w:ascii="Arial" w:hAnsi="Arial" w:eastAsia="Arial" w:cs="Arial"/>
+          <w:sz w:val="32"/>
+          <w:szCs w:val="32"/>
+        </w:rPr>
         <w:t>Основные понятия и их определения</w:t>
+      </w:r>
+      <w:r>
+        <w:rPr>
+          <w:rFonts w:ascii="Arial" w:hAnsi="Arial" w:eastAsia="Arial" w:cs="Arial"/>
+          <w:sz w:val="32"/>
+          <w:szCs w:val="32"/>
+        </w:rPr>
       </w:r>
     </w:p>
     <w:p>
@@ -1119,6 +1161,13 @@
         </w:rPr>
         <w:t>выдавать и снимать полномочия модераторов и писателей;</w:t>
       </w:r>
+      <w:r>
+        <w:rPr>
+          <w:rFonts w:ascii="Arial" w:hAnsi="Arial" w:eastAsia="Arial" w:cs="Arial"/>
+          <w:sz w:val="28"/>
+          <w:szCs w:val="28"/>
+        </w:rPr>
+      </w:r>
     </w:p>
     <w:p>
       <w:pPr>
@@ -1136,6 +1185,13 @@
         </w:rPr>
         <w:t>Всем ролям доступны возможности неавторизованного пользователя. Наследования возможностей нет, пользователи каждой роли могут выполнять только описанные действия.</w:t>
       </w:r>
+      <w:r>
+        <w:rPr>
+          <w:rFonts w:ascii="Arial" w:hAnsi="Arial" w:eastAsia="Arial" w:cs="Arial"/>
+          <w:sz w:val="28"/>
+          <w:szCs w:val="28"/>
+        </w:rPr>
+      </w:r>
     </w:p>
     <w:p>
       <w:pPr>
@@ -1152,6 +1208,13 @@
           <w:szCs w:val="28"/>
         </w:rPr>
         <w:t>В системе может быть только один администратор, создаваемый платформой при старте приложения. Возможности его сменить и назначить ещё одного нет.</w:t>
+      </w:r>
+      <w:r>
+        <w:rPr>
+          <w:rFonts w:ascii="Arial" w:hAnsi="Arial" w:eastAsia="Arial" w:cs="Arial"/>
+          <w:sz w:val="28"/>
+          <w:szCs w:val="28"/>
+        </w:rPr>
       </w:r>
     </w:p>
     <w:p>
@@ -1213,6 +1276,13 @@
         </w:rPr>
         <w:t>При установке системы создаётся аккаунт администратора, управляющего правами пользователей. После этого в системе регистрируются аккаунты для модераторов и писателей, администратор выдаёт им соответствующие права. В системе может быть несколько модераторов и писателей.</w:t>
       </w:r>
+      <w:r>
+        <w:rPr>
+          <w:rFonts w:ascii="Arial" w:hAnsi="Arial" w:eastAsia="Arial" w:cs="Arial"/>
+          <w:sz w:val="28"/>
+          <w:szCs w:val="28"/>
+        </w:rPr>
+      </w:r>
     </w:p>
     <w:p>
       <w:pPr>
@@ -1260,6 +1330,13 @@
         </w:rPr>
         <w:t>Модератор может редактировать как уже опубликованные, так и находящиеся на модерации посты, публиковать отправленные на модерацию посты писателей и отправлять их на доработку, скрывать отдельные посты и комментарии.</w:t>
       </w:r>
+      <w:r>
+        <w:rPr>
+          <w:rFonts w:ascii="Arial" w:hAnsi="Arial" w:eastAsia="Arial" w:cs="Arial"/>
+          <w:sz w:val="28"/>
+          <w:szCs w:val="28"/>
+        </w:rPr>
+      </w:r>
     </w:p>
     <w:p>
       <w:pPr>
@@ -1277,6 +1354,13 @@
         </w:rPr>
         <w:t>В своём личном кабинете модератор видит список постов, отправленных писателями на модерацию. Список поддерживает постраничный вывод и поиск по ключевым словам и фразам. Каждый элемент списка имеет следующие поля:</w:t>
       </w:r>
+      <w:r>
+        <w:rPr>
+          <w:rFonts w:ascii="Arial" w:hAnsi="Arial" w:eastAsia="Arial" w:cs="Arial"/>
+          <w:sz w:val="28"/>
+          <w:szCs w:val="28"/>
+        </w:rPr>
+      </w:r>
     </w:p>
     <w:p>
       <w:pPr>
@@ -1300,6 +1384,13 @@
         </w:rPr>
         <w:t>логин автора;</w:t>
       </w:r>
+      <w:r>
+        <w:rPr>
+          <w:rFonts w:ascii="Arial" w:hAnsi="Arial" w:eastAsia="Arial" w:cs="Arial"/>
+          <w:sz w:val="28"/>
+          <w:szCs w:val="28"/>
+        </w:rPr>
+      </w:r>
     </w:p>
     <w:p>
       <w:pPr>
@@ -1323,6 +1414,13 @@
         </w:rPr>
         <w:t>дата и время последнего редактирования;</w:t>
       </w:r>
+      <w:r>
+        <w:rPr>
+          <w:rFonts w:ascii="Arial" w:hAnsi="Arial" w:eastAsia="Arial" w:cs="Arial"/>
+          <w:sz w:val="28"/>
+          <w:szCs w:val="28"/>
+        </w:rPr>
+      </w:r>
     </w:p>
     <w:p>
       <w:pPr>
@@ -1346,6 +1444,13 @@
         </w:rPr>
         <w:t>превью поста;</w:t>
       </w:r>
+      <w:r>
+        <w:rPr>
+          <w:rFonts w:ascii="Arial" w:hAnsi="Arial" w:eastAsia="Arial" w:cs="Arial"/>
+          <w:sz w:val="28"/>
+          <w:szCs w:val="28"/>
+        </w:rPr>
+      </w:r>
     </w:p>
     <w:p>
       <w:pPr>
@@ -1369,6 +1474,13 @@
         </w:rPr>
         <w:t>заголовок поста;</w:t>
       </w:r>
+      <w:r>
+        <w:rPr>
+          <w:rFonts w:ascii="Arial" w:hAnsi="Arial" w:eastAsia="Arial" w:cs="Arial"/>
+          <w:sz w:val="28"/>
+          <w:szCs w:val="28"/>
+        </w:rPr>
+      </w:r>
     </w:p>
     <w:p>
       <w:pPr>
@@ -1391,6 +1503,13 @@
           <w:szCs w:val="28"/>
         </w:rPr>
         <w:t>хештег поста.</w:t>
+      </w:r>
+      <w:r>
+        <w:rPr>
+          <w:rFonts w:ascii="Arial" w:hAnsi="Arial" w:eastAsia="Arial" w:cs="Arial"/>
+          <w:sz w:val="28"/>
+          <w:szCs w:val="28"/>
+        </w:rPr>
       </w:r>
     </w:p>
     <w:p>
@@ -1643,7 +1762,30 @@
           <w:sz w:val="28"/>
           <w:szCs w:val="28"/>
         </w:rPr>
-        <w:t xml:space="preserve">опубликован — доступен переход на страницу поста. </w:t>
+        <w:t>опубликован — доступен переход на страницу поста;</w:t>
+      </w:r>
+    </w:p>
+    <w:p>
+      <w:pPr>
+        <w:pStyle w:val="para14"/>
+        <w:numPr>
+          <w:ilvl w:val="0"/>
+          <w:numId w:val="6"/>
+        </w:numPr>
+        <w:ind w:left="720" w:hanging="360"/>
+        <w:rPr>
+          <w:rFonts w:ascii="Arial" w:hAnsi="Arial" w:eastAsia="Arial" w:cs="Arial"/>
+          <w:sz w:val="28"/>
+          <w:szCs w:val="28"/>
+        </w:rPr>
+      </w:pPr>
+      <w:r>
+        <w:rPr>
+          <w:rFonts w:ascii="Arial" w:hAnsi="Arial" w:eastAsia="Arial" w:cs="Arial"/>
+          <w:sz w:val="28"/>
+          <w:szCs w:val="28"/>
+        </w:rPr>
+        <w:t>скрыт — доступен переход на страницу поста, отзыв в черновики и на модерацию.</w:t>
       </w:r>
     </w:p>
     <w:p>
@@ -1718,6 +1860,29 @@
           <w:sz w:val="28"/>
           <w:szCs w:val="28"/>
         </w:rPr>
+        <w:t>логин;</w:t>
+      </w:r>
+    </w:p>
+    <w:p>
+      <w:pPr>
+        <w:pStyle w:val="para14"/>
+        <w:numPr>
+          <w:ilvl w:val="0"/>
+          <w:numId w:val="7"/>
+        </w:numPr>
+        <w:ind w:left="720" w:hanging="360"/>
+        <w:rPr>
+          <w:rFonts w:ascii="Arial" w:hAnsi="Arial" w:eastAsia="Arial" w:cs="Arial"/>
+          <w:sz w:val="28"/>
+          <w:szCs w:val="28"/>
+        </w:rPr>
+      </w:pPr>
+      <w:r>
+        <w:rPr>
+          <w:rFonts w:ascii="Arial" w:hAnsi="Arial" w:eastAsia="Arial" w:cs="Arial"/>
+          <w:sz w:val="28"/>
+          <w:szCs w:val="28"/>
+        </w:rPr>
         <w:t>имя;</w:t>
       </w:r>
     </w:p>
@@ -1810,24 +1975,24 @@
           <w:sz w:val="28"/>
           <w:szCs w:val="28"/>
         </w:rPr>
-        <w:t>ссылки на социальные сети и мессенджеры (опционально).</w:t>
-      </w:r>
-    </w:p>
-    <w:p>
-      <w:pPr>
-        <w:rPr>
-          <w:rFonts w:ascii="Arial" w:hAnsi="Arial" w:eastAsia="Arial" w:cs="Arial"/>
-          <w:sz w:val="28"/>
-          <w:szCs w:val="28"/>
-        </w:rPr>
-      </w:pPr>
-      <w:r>
-        <w:rPr>
-          <w:rFonts w:ascii="Arial" w:hAnsi="Arial" w:eastAsia="Arial" w:cs="Arial"/>
-          <w:sz w:val="28"/>
-          <w:szCs w:val="28"/>
-        </w:rPr>
-        <w:t>После регистрации читатель получает доступ к личному кабинету, в котором он может просмотреть данные своего профиля, опубликованные посты, оставить комментарии под ними, просмотреть информацию о профбюро, мерче, составе, направлениях.</w:t>
+        <w:t>ссылка на vk (опционально).</w:t>
+      </w:r>
+    </w:p>
+    <w:p>
+      <w:pPr>
+        <w:rPr>
+          <w:rFonts w:ascii="Arial" w:hAnsi="Arial" w:eastAsia="Arial" w:cs="Arial"/>
+          <w:sz w:val="28"/>
+          <w:szCs w:val="28"/>
+        </w:rPr>
+      </w:pPr>
+      <w:r>
+        <w:rPr>
+          <w:rFonts w:ascii="Arial" w:hAnsi="Arial" w:eastAsia="Arial" w:cs="Arial"/>
+          <w:sz w:val="28"/>
+          <w:szCs w:val="28"/>
+        </w:rPr>
+        <w:t>После регистрации читателю автоматически присваивается уникальный целочисленный идентификатор и он получает доступ к личному кабинету, в котором он может просмотреть данные своего профиля, опубликованные посты, оставить комментарии под ними, просмотреть информацию о профбюро, мерче, составе, направлениях.</w:t>
       </w:r>
     </w:p>
     <w:p>
@@ -2429,6 +2594,29 @@
           <w:sz w:val="28"/>
           <w:szCs w:val="28"/>
         </w:rPr>
+        <w:t>индентификатор поста — уникальное целочисленное значение;</w:t>
+      </w:r>
+    </w:p>
+    <w:p>
+      <w:pPr>
+        <w:pStyle w:val="para14"/>
+        <w:numPr>
+          <w:ilvl w:val="0"/>
+          <w:numId w:val="5"/>
+        </w:numPr>
+        <w:ind w:left="720" w:hanging="360"/>
+        <w:rPr>
+          <w:rFonts w:ascii="Arial" w:hAnsi="Arial" w:eastAsia="Arial" w:cs="Arial"/>
+          <w:sz w:val="28"/>
+          <w:szCs w:val="28"/>
+        </w:rPr>
+      </w:pPr>
+      <w:r>
+        <w:rPr>
+          <w:rFonts w:ascii="Arial" w:hAnsi="Arial" w:eastAsia="Arial" w:cs="Arial"/>
+          <w:sz w:val="28"/>
+          <w:szCs w:val="28"/>
+        </w:rPr>
         <w:t>заголовок — текст длиной до 100 символов.</w:t>
       </w:r>
     </w:p>
@@ -2454,7 +2642,7 @@
           <w:sz w:val="28"/>
           <w:szCs w:val="28"/>
         </w:rPr>
-        <w:t>превью — изображение с соотношением сторон 21 к 9;</w:t>
+        <w:t>превью — изображение в горизонтальной ориентации;</w:t>
       </w:r>
     </w:p>
     <w:p>
@@ -2504,7 +2692,7 @@
           <w:sz w:val="28"/>
           <w:szCs w:val="28"/>
         </w:rPr>
-        <w:t>хештег поста — категория поста;</w:t>
+        <w:t>хештег поста — категория поста (список категорий может редактироваться модератором, удалить категорию нельзя, пока есть хотя бы один пост с ней);</w:t>
       </w:r>
     </w:p>
     <w:p>
@@ -2579,7 +2767,7 @@
           <w:sz w:val="28"/>
           <w:szCs w:val="28"/>
         </w:rPr>
-        <w:t>дата последнего изменения  (генерируется автоматически);</w:t>
+        <w:t>дата последнего изменения (генерируется автоматически);</w:t>
       </w:r>
     </w:p>
     <w:p>
@@ -2604,7 +2792,7 @@
           <w:sz w:val="28"/>
           <w:szCs w:val="28"/>
         </w:rPr>
-        <w:t>идентификатор автора  (генерируется автоматически);</w:t>
+        <w:t>идентификатор автора, написавшего этот пост (генерируется автоматически);</w:t>
       </w:r>
     </w:p>
     <w:p>
@@ -2629,7 +2817,7 @@
           <w:sz w:val="28"/>
           <w:szCs w:val="28"/>
         </w:rPr>
-        <w:t>идентификатор модератора  (генерируется автоматически);</w:t>
+        <w:t>идентификатор модератора, опубликовавшего этот пост (генерируется автоматически);</w:t>
       </w:r>
     </w:p>
     <w:p>
@@ -2654,32 +2842,7 @@
           <w:sz w:val="28"/>
           <w:szCs w:val="28"/>
         </w:rPr>
-        <w:t>статус;</w:t>
-      </w:r>
-    </w:p>
-    <w:p>
-      <w:pPr>
-        <w:pStyle w:val="para14"/>
-        <w:numPr>
-          <w:ilvl w:val="0"/>
-          <w:numId w:val="5"/>
-        </w:numPr>
-        <w:ind w:left="720" w:hanging="360"/>
-        <w:rPr>
-          <w:rFonts w:ascii="Arial" w:hAnsi="Arial" w:eastAsia="Arial" w:cs="Arial"/>
-          <w:color w:val="000000"/>
-          <w:sz w:val="28"/>
-          <w:szCs w:val="28"/>
-        </w:rPr>
-      </w:pPr>
-      <w:r>
-        <w:rPr>
-          <w:rFonts w:ascii="Arial" w:hAnsi="Arial" w:eastAsia="Arial" w:cs="Arial"/>
-          <w:color w:val="000000"/>
-          <w:sz w:val="28"/>
-          <w:szCs w:val="28"/>
-        </w:rPr>
-        <w:t>видимость (только для опубликованных).</w:t>
+        <w:t>статус (опубликован, скрыт, модерация, черновик. Подробнее см. стр. 3).</w:t>
       </w:r>
     </w:p>
     <w:sectPr>
@@ -2738,7 +2901,7 @@
       <w:fldChar w:fldCharType="begin"/>
       <w:instrText xml:space="preserve"> PAGE </w:instrText>
       <w:fldChar w:fldCharType="separate"/>
-      <w:t>2</w:t>
+      <w:t>5</w:t>
       <w:fldChar w:fldCharType="end"/>
     </w:r>
   </w:p>
@@ -2774,7 +2937,7 @@
                     <a:picLocks noChangeAspect="1"/>
                     <a:extLst>
                       <a:ext uri="sm">
-                        <sm:smNativeData xmlns:sm="sm" val="SMDATA_16_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"/>
+                        <sm:smNativeData xmlns:sm="sm" val="SMDATA_16_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"/>
                       </a:ext>
                     </a:extLst>
                   </pic:cNvPicPr>

</xml_diff>

<commit_message>
Specification updated (resolves #37)
</commit_message>
<xml_diff>
--- a/documents/specification.docx
+++ b/documents/specification.docx
@@ -924,7 +924,7 @@
           <w:sz w:val="28"/>
           <w:szCs w:val="28"/>
         </w:rPr>
-        <w:t>редактировать любые посты, кроме опубликованных (свои и писателей);</w:t>
+        <w:t>редактировать любые посты, кроме опубликованных и скрытых (свои и писателей);</w:t>
       </w:r>
       <w:r>
         <w:rPr>
@@ -1228,7 +1228,7 @@
           <w:sz w:val="28"/>
           <w:szCs w:val="28"/>
         </w:rPr>
-        <w:t>Модератор может редактировать любые посты, кроме уже опубликованных, публиковать отправленные на модерацию посты писателей и отправлять их на доработку, отправлять свои черновики постов на модерацию другим модераторам, скрывать отдельные посты и комментарии.</w:t>
+        <w:t>Модератор может редактировать любые посты, кроме уже опубликованных и скрытых, публиковать отправленные на модерацию посты писателей и отправлять их на доработку, отправлять свои черновики постов на модерацию другим модераторам, скрывать отдельные посты и комментарии.</w:t>
       </w:r>
     </w:p>
     <w:p>
@@ -2506,7 +2506,7 @@
       <w:fldChar w:fldCharType="begin"/>
       <w:instrText xml:space="preserve"> PAGE </w:instrText>
       <w:fldChar w:fldCharType="separate"/>
-      <w:t>1</w:t>
+      <w:t>2</w:t>
       <w:fldChar w:fldCharType="end"/>
     </w:r>
   </w:p>
@@ -2542,7 +2542,7 @@
                     <a:picLocks noChangeAspect="1"/>
                     <a:extLst>
                       <a:ext uri="sm">
-                        <sm:smNativeData xmlns:sm="sm" val="SMDATA_16_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"/>
+                        <sm:smNativeData xmlns:sm="sm" val="SMDATA_16_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"/>
                       </a:ext>
                     </a:extLst>
                   </pic:cNvPicPr>

</xml_diff>